<commit_message>
tambah kata 02 di word
</commit_message>
<xml_diff>
--- a/Testing file word.docx
+++ b/Testing file word.docx
@@ -8,6 +8,16 @@
       </w:r>
       <w:r>
         <w:t>01</w:t>
+      </w:r>
+    </w:p>
+    <w:p>
+      <w:proofErr w:type="spellStart"/>
+      <w:r>
+        <w:t>Tambah</w:t>
+      </w:r>
+      <w:proofErr w:type="spellEnd"/>
+      <w:r>
+        <w:t xml:space="preserve"> kata 02</w:t>
       </w:r>
       <w:bookmarkStart w:id="0" w:name="_GoBack"/>
       <w:bookmarkEnd w:id="0"/>

</xml_diff>

<commit_message>
tambah kata di word dari user 2
</commit_message>
<xml_diff>
--- a/Testing file word.docx
+++ b/Testing file word.docx
@@ -18,6 +18,16 @@
       <w:proofErr w:type="spellEnd"/>
       <w:r>
         <w:t xml:space="preserve"> kata 02</w:t>
+      </w:r>
+    </w:p>
+    <w:p>
+      <w:proofErr w:type="spellStart"/>
+      <w:r>
+        <w:t>Tambah</w:t>
+      </w:r>
+      <w:proofErr w:type="spellEnd"/>
+      <w:r>
+        <w:t xml:space="preserve"> kata 03</w:t>
       </w:r>
       <w:bookmarkStart w:id="0" w:name="_GoBack"/>
       <w:bookmarkEnd w:id="0"/>

</xml_diff>